<commit_message>
Add AIMA 4th Edition PDF as main textbook with prominent placement
- Added main textbook section at top of page with PDF link
- Updated textbooks section to include direct PDF download
- Added professional styling for main textbook section
- Emphasized AIMA as primary course material
- Link: http://lib.ysu.am/disciplines_bk/efdd4d1d4c2087fe1cbe03d9ced67f34.pdf
</commit_message>
<xml_diff>
--- a/INTRO_AI_MANAGER/Syllabus Introduction to AI_Nghia_cNgan.docx
+++ b/INTRO_AI_MANAGER/Syllabus Introduction to AI_Nghia_cNgan.docx
@@ -672,145 +672,10 @@
       </w:pPr>
       <w:r>
         <w:rPr>
-          <w:noProof/>
           <w:lang w:val="vi-VN"/>
         </w:rPr>
         <w:lastRenderedPageBreak/>
-        <w:drawing>
-          <wp:inline distT="0" distB="0" distL="0" distR="0" wp14:anchorId="6763EDDB" wp14:editId="5386B01A">
-            <wp:extent cx="1986660" cy="2508308"/>
-            <wp:effectExtent l="0" t="0" r="0" b="0"/>
-            <wp:docPr id="1469884705" name="Picture 1"/>
-            <wp:cNvGraphicFramePr>
-              <a:graphicFrameLocks xmlns:a="http://schemas.openxmlformats.org/drawingml/2006/main" noChangeAspect="1"/>
-            </wp:cNvGraphicFramePr>
-            <a:graphic xmlns:a="http://schemas.openxmlformats.org/drawingml/2006/main">
-              <a:graphicData uri="http://schemas.openxmlformats.org/drawingml/2006/picture">
-                <pic:pic xmlns:pic="http://schemas.openxmlformats.org/drawingml/2006/picture">
-                  <pic:nvPicPr>
-                    <pic:cNvPr id="1469884705" name="Picture 1469884705"/>
-                    <pic:cNvPicPr/>
-                  </pic:nvPicPr>
-                  <pic:blipFill>
-                    <a:blip r:embed="rId7" cstate="print">
-                      <a:extLst>
-                        <a:ext uri="{28A0092B-C50C-407E-A947-70E740481C1C}">
-                          <a14:useLocalDpi xmlns:a14="http://schemas.microsoft.com/office/drawing/2010/main" val="0"/>
-                        </a:ext>
-                      </a:extLst>
-                    </a:blip>
-                    <a:stretch>
-                      <a:fillRect/>
-                    </a:stretch>
-                  </pic:blipFill>
-                  <pic:spPr>
-                    <a:xfrm>
-                      <a:off x="0" y="0"/>
-                      <a:ext cx="2034107" cy="2568214"/>
-                    </a:xfrm>
-                    <a:prstGeom prst="rect">
-                      <a:avLst/>
-                    </a:prstGeom>
-                  </pic:spPr>
-                </pic:pic>
-              </a:graphicData>
-            </a:graphic>
-          </wp:inline>
-        </w:drawing>
-      </w:r>
-      <w:r>
-        <w:rPr>
-          <w:noProof/>
-          <w:lang w:val="vi-VN"/>
-        </w:rPr>
-        <w:drawing>
-          <wp:inline distT="0" distB="0" distL="0" distR="0" wp14:anchorId="13109844" wp14:editId="07FB6CB9">
-            <wp:extent cx="1650112" cy="2499919"/>
-            <wp:effectExtent l="0" t="0" r="1270" b="2540"/>
-            <wp:docPr id="1292312059" name="Picture 3" descr="A book cover of a book&#10;&#10;AI-generated content may be incorrect."/>
-            <wp:cNvGraphicFramePr>
-              <a:graphicFrameLocks xmlns:a="http://schemas.openxmlformats.org/drawingml/2006/main" noChangeAspect="1"/>
-            </wp:cNvGraphicFramePr>
-            <a:graphic xmlns:a="http://schemas.openxmlformats.org/drawingml/2006/main">
-              <a:graphicData uri="http://schemas.openxmlformats.org/drawingml/2006/picture">
-                <pic:pic xmlns:pic="http://schemas.openxmlformats.org/drawingml/2006/picture">
-                  <pic:nvPicPr>
-                    <pic:cNvPr id="1292312059" name="Picture 3" descr="A book cover of a book&#10;&#10;AI-generated content may be incorrect."/>
-                    <pic:cNvPicPr/>
-                  </pic:nvPicPr>
-                  <pic:blipFill>
-                    <a:blip r:embed="rId8">
-                      <a:extLst>
-                        <a:ext uri="{28A0092B-C50C-407E-A947-70E740481C1C}">
-                          <a14:useLocalDpi xmlns:a14="http://schemas.microsoft.com/office/drawing/2010/main" val="0"/>
-                        </a:ext>
-                      </a:extLst>
-                    </a:blip>
-                    <a:stretch>
-                      <a:fillRect/>
-                    </a:stretch>
-                  </pic:blipFill>
-                  <pic:spPr>
-                    <a:xfrm>
-                      <a:off x="0" y="0"/>
-                      <a:ext cx="1689077" cy="2558951"/>
-                    </a:xfrm>
-                    <a:prstGeom prst="rect">
-                      <a:avLst/>
-                    </a:prstGeom>
-                  </pic:spPr>
-                </pic:pic>
-              </a:graphicData>
-            </a:graphic>
-          </wp:inline>
-        </w:drawing>
-      </w:r>
-      <w:r>
-        <w:rPr>
-          <w:noProof/>
-          <w:lang w:val="vi-VN"/>
-        </w:rPr>
-        <w:drawing>
-          <wp:inline distT="0" distB="0" distL="0" distR="0" wp14:anchorId="51EFF8EE" wp14:editId="6DD0F4DE">
-            <wp:extent cx="1551964" cy="2483142"/>
-            <wp:effectExtent l="0" t="0" r="0" b="6350"/>
-            <wp:docPr id="1920913636" name="Picture 2" descr="A cover of a book&#10;&#10;AI-generated content may be incorrect."/>
-            <wp:cNvGraphicFramePr>
-              <a:graphicFrameLocks xmlns:a="http://schemas.openxmlformats.org/drawingml/2006/main" noChangeAspect="1"/>
-            </wp:cNvGraphicFramePr>
-            <a:graphic xmlns:a="http://schemas.openxmlformats.org/drawingml/2006/main">
-              <a:graphicData uri="http://schemas.openxmlformats.org/drawingml/2006/picture">
-                <pic:pic xmlns:pic="http://schemas.openxmlformats.org/drawingml/2006/picture">
-                  <pic:nvPicPr>
-                    <pic:cNvPr id="1920913636" name="Picture 2" descr="A cover of a book&#10;&#10;AI-generated content may be incorrect."/>
-                    <pic:cNvPicPr/>
-                  </pic:nvPicPr>
-                  <pic:blipFill>
-                    <a:blip r:embed="rId9">
-                      <a:extLst>
-                        <a:ext uri="{28A0092B-C50C-407E-A947-70E740481C1C}">
-                          <a14:useLocalDpi xmlns:a14="http://schemas.microsoft.com/office/drawing/2010/main" val="0"/>
-                        </a:ext>
-                      </a:extLst>
-                    </a:blip>
-                    <a:stretch>
-                      <a:fillRect/>
-                    </a:stretch>
-                  </pic:blipFill>
-                  <pic:spPr>
-                    <a:xfrm>
-                      <a:off x="0" y="0"/>
-                      <a:ext cx="1603936" cy="2566297"/>
-                    </a:xfrm>
-                    <a:prstGeom prst="rect">
-                      <a:avLst/>
-                    </a:prstGeom>
-                  </pic:spPr>
-                </pic:pic>
-              </a:graphicData>
-            </a:graphic>
-          </wp:inline>
-        </w:drawing>
+        <w:t>Attach the books images in img foler</w:t>
       </w:r>
     </w:p>
     <w:p>
@@ -1217,7 +1082,245 @@
           <w:bCs/>
           <w:lang w:val="vi-VN"/>
         </w:rPr>
+        <w:t>---</w:t>
+      </w:r>
+    </w:p>
+    <w:p>
+      <w:pPr>
+        <w:rPr>
+          <w:b/>
+          <w:bCs/>
+          <w:lang w:val="vi-VN"/>
+        </w:rPr>
+      </w:pPr>
+      <w:r>
+        <w:rPr>
+          <w:b/>
+          <w:bCs/>
+          <w:lang w:val="vi-VN"/>
+        </w:rPr>
+        <w:t>### Week 5</w:t>
+      </w:r>
+    </w:p>
+    <w:p>
+      <w:pPr>
+        <w:rPr>
+          <w:b/>
+          <w:bCs/>
+          <w:lang w:val="vi-VN"/>
+        </w:rPr>
+      </w:pPr>
+      <w:r>
+        <w:rPr>
+          <w:b/>
+          <w:bCs/>
+          <w:lang w:val="vi-VN"/>
+        </w:rPr>
+        <w:t xml:space="preserve">- **Topic:** Optimal Search (A*, Greedy Search)  </w:t>
+      </w:r>
+    </w:p>
+    <w:p>
+      <w:pPr>
+        <w:rPr>
+          <w:b/>
+          <w:bCs/>
+          <w:lang w:val="vi-VN"/>
+        </w:rPr>
+      </w:pPr>
+      <w:r>
+        <w:rPr>
+          <w:b/>
+          <w:bCs/>
+          <w:lang w:val="vi-VN"/>
+        </w:rPr>
+        <w:t xml:space="preserve">- **Materials:** Chapter 4, slides on heuristic functions and optimality  </w:t>
+      </w:r>
+    </w:p>
+    <w:p>
+      <w:pPr>
+        <w:rPr>
+          <w:b/>
+          <w:bCs/>
+          <w:lang w:val="vi-VN"/>
+        </w:rPr>
+      </w:pPr>
+      <w:r>
+        <w:rPr>
+          <w:b/>
+          <w:bCs/>
+          <w:lang w:val="vi-VN"/>
+        </w:rPr>
+        <w:t>### Week 6</w:t>
+      </w:r>
+    </w:p>
+    <w:p>
+      <w:pPr>
+        <w:rPr>
+          <w:b/>
+          <w:bCs/>
+          <w:lang w:val="vi-VN"/>
+        </w:rPr>
+      </w:pPr>
+      <w:r>
+        <w:rPr>
+          <w:b/>
+          <w:bCs/>
+          <w:lang w:val="vi-VN"/>
+        </w:rPr>
+        <w:t xml:space="preserve">- **Topic:** Implementation and evaluation of A* and Greedy Search  </w:t>
+      </w:r>
+    </w:p>
+    <w:p>
+      <w:pPr>
+        <w:rPr>
+          <w:b/>
+          <w:bCs/>
+          <w:lang w:val="vi-VN"/>
+        </w:rPr>
+      </w:pPr>
+      <w:r>
+        <w:rPr>
+          <w:b/>
+          <w:bCs/>
+          <w:lang w:val="vi-VN"/>
+        </w:rPr>
+        <w:t xml:space="preserve">- **Materials:** Python code templates, problem sets  </w:t>
+      </w:r>
+    </w:p>
+    <w:p>
+      <w:pPr>
+        <w:rPr>
+          <w:b/>
+          <w:bCs/>
+          <w:lang w:val="vi-VN"/>
+        </w:rPr>
+      </w:pPr>
+      <w:r>
+        <w:rPr>
+          <w:b/>
+          <w:bCs/>
+          <w:lang w:val="vi-VN"/>
+        </w:rPr>
+        <w:t>---</w:t>
+      </w:r>
+    </w:p>
+    <w:p>
+      <w:pPr>
+        <w:rPr>
+          <w:b/>
+          <w:bCs/>
+          <w:lang w:val="vi-VN"/>
+        </w:rPr>
+      </w:pPr>
+      <w:r>
+        <w:rPr>
+          <w:b/>
+          <w:bCs/>
+          <w:lang w:val="vi-VN"/>
+        </w:rPr>
         <w:lastRenderedPageBreak/>
+        <w:t>### Week 7</w:t>
+      </w:r>
+    </w:p>
+    <w:p>
+      <w:pPr>
+        <w:rPr>
+          <w:b/>
+          <w:bCs/>
+          <w:lang w:val="vi-VN"/>
+        </w:rPr>
+      </w:pPr>
+      <w:r>
+        <w:rPr>
+          <w:b/>
+          <w:bCs/>
+          <w:lang w:val="vi-VN"/>
+        </w:rPr>
+        <w:t xml:space="preserve">- **Topic:** Adversarial Search (Minimax Algorithm, Alpha-Beta Pruning)  </w:t>
+      </w:r>
+    </w:p>
+    <w:p>
+      <w:pPr>
+        <w:rPr>
+          <w:b/>
+          <w:bCs/>
+          <w:lang w:val="vi-VN"/>
+        </w:rPr>
+      </w:pPr>
+      <w:r>
+        <w:rPr>
+          <w:b/>
+          <w:bCs/>
+          <w:lang w:val="vi-VN"/>
+        </w:rPr>
+        <w:t xml:space="preserve">- **Materials:** Chapter 5, lecture notes, game tree examples  </w:t>
+      </w:r>
+    </w:p>
+    <w:p>
+      <w:pPr>
+        <w:rPr>
+          <w:b/>
+          <w:bCs/>
+          <w:lang w:val="vi-VN"/>
+        </w:rPr>
+      </w:pPr>
+      <w:r>
+        <w:rPr>
+          <w:b/>
+          <w:bCs/>
+          <w:lang w:val="vi-VN"/>
+        </w:rPr>
+        <w:t>### Week 8</w:t>
+      </w:r>
+    </w:p>
+    <w:p>
+      <w:pPr>
+        <w:rPr>
+          <w:b/>
+          <w:bCs/>
+          <w:lang w:val="vi-VN"/>
+        </w:rPr>
+      </w:pPr>
+      <w:r>
+        <w:rPr>
+          <w:b/>
+          <w:bCs/>
+          <w:lang w:val="vi-VN"/>
+        </w:rPr>
+        <w:t xml:space="preserve">- **Topic:** Practice on game-playing agents using Minimax and Alpha-Beta Pruning  </w:t>
+      </w:r>
+    </w:p>
+    <w:p>
+      <w:pPr>
+        <w:rPr>
+          <w:b/>
+          <w:bCs/>
+          <w:lang w:val="vi-VN"/>
+        </w:rPr>
+      </w:pPr>
+      <w:r>
+        <w:rPr>
+          <w:b/>
+          <w:bCs/>
+          <w:lang w:val="vi-VN"/>
+        </w:rPr>
+        <w:t xml:space="preserve">- **Materials:** Lab exercises with Tic-Tac-Toe or similar games  </w:t>
+      </w:r>
+    </w:p>
+    <w:p>
+      <w:pPr>
+        <w:rPr>
+          <w:b/>
+          <w:bCs/>
+          <w:lang w:val="vi-VN"/>
+        </w:rPr>
+      </w:pPr>
+      <w:r>
+        <w:rPr>
+          <w:b/>
+          <w:bCs/>
+          <w:lang w:val="vi-VN"/>
+        </w:rPr>
         <w:t>---</w:t>
       </w:r>
     </w:p>
@@ -1235,92 +1338,92 @@
           <w:bCs/>
           <w:lang w:val="vi-VN"/>
         </w:rPr>
-        <w:t>### Week 5</w:t>
-      </w:r>
-    </w:p>
-    <w:p>
-      <w:pPr>
-        <w:rPr>
-          <w:b/>
-          <w:bCs/>
-          <w:lang w:val="vi-VN"/>
-        </w:rPr>
-      </w:pPr>
-      <w:r>
-        <w:rPr>
-          <w:b/>
-          <w:bCs/>
-          <w:lang w:val="vi-VN"/>
-        </w:rPr>
-        <w:t xml:space="preserve">- **Topic:** Optimal Search (A*, Greedy Search)  </w:t>
-      </w:r>
-    </w:p>
-    <w:p>
-      <w:pPr>
-        <w:rPr>
-          <w:b/>
-          <w:bCs/>
-          <w:lang w:val="vi-VN"/>
-        </w:rPr>
-      </w:pPr>
-      <w:r>
-        <w:rPr>
-          <w:b/>
-          <w:bCs/>
-          <w:lang w:val="vi-VN"/>
-        </w:rPr>
-        <w:t xml:space="preserve">- **Materials:** Chapter 4, slides on heuristic functions and optimality  </w:t>
-      </w:r>
-    </w:p>
-    <w:p>
-      <w:pPr>
-        <w:rPr>
-          <w:b/>
-          <w:bCs/>
-          <w:lang w:val="vi-VN"/>
-        </w:rPr>
-      </w:pPr>
-      <w:r>
-        <w:rPr>
-          <w:b/>
-          <w:bCs/>
-          <w:lang w:val="vi-VN"/>
-        </w:rPr>
-        <w:t>### Week 6</w:t>
-      </w:r>
-    </w:p>
-    <w:p>
-      <w:pPr>
-        <w:rPr>
-          <w:b/>
-          <w:bCs/>
-          <w:lang w:val="vi-VN"/>
-        </w:rPr>
-      </w:pPr>
-      <w:r>
-        <w:rPr>
-          <w:b/>
-          <w:bCs/>
-          <w:lang w:val="vi-VN"/>
-        </w:rPr>
-        <w:t xml:space="preserve">- **Topic:** Implementation and evaluation of A* and Greedy Search  </w:t>
-      </w:r>
-    </w:p>
-    <w:p>
-      <w:pPr>
-        <w:rPr>
-          <w:b/>
-          <w:bCs/>
-          <w:lang w:val="vi-VN"/>
-        </w:rPr>
-      </w:pPr>
-      <w:r>
-        <w:rPr>
-          <w:b/>
-          <w:bCs/>
-          <w:lang w:val="vi-VN"/>
-        </w:rPr>
-        <w:t xml:space="preserve">- **Materials:** Python code templates, problem sets  </w:t>
+        <w:t>### Week 9</w:t>
+      </w:r>
+    </w:p>
+    <w:p>
+      <w:pPr>
+        <w:rPr>
+          <w:b/>
+          <w:bCs/>
+          <w:lang w:val="vi-VN"/>
+        </w:rPr>
+      </w:pPr>
+      <w:r>
+        <w:rPr>
+          <w:b/>
+          <w:bCs/>
+          <w:lang w:val="vi-VN"/>
+        </w:rPr>
+        <w:t xml:space="preserve">- **Topic:** Propositional Logic – Syntax, Semantics, and Inference  </w:t>
+      </w:r>
+    </w:p>
+    <w:p>
+      <w:pPr>
+        <w:rPr>
+          <w:b/>
+          <w:bCs/>
+          <w:lang w:val="vi-VN"/>
+        </w:rPr>
+      </w:pPr>
+      <w:r>
+        <w:rPr>
+          <w:b/>
+          <w:bCs/>
+          <w:lang w:val="vi-VN"/>
+        </w:rPr>
+        <w:t xml:space="preserve">- **Materials:** Chapter 7, lecture slides, reasoning examples  </w:t>
+      </w:r>
+    </w:p>
+    <w:p>
+      <w:pPr>
+        <w:rPr>
+          <w:b/>
+          <w:bCs/>
+          <w:lang w:val="vi-VN"/>
+        </w:rPr>
+      </w:pPr>
+      <w:r>
+        <w:rPr>
+          <w:b/>
+          <w:bCs/>
+          <w:lang w:val="vi-VN"/>
+        </w:rPr>
+        <w:t>### Week 10</w:t>
+      </w:r>
+    </w:p>
+    <w:p>
+      <w:pPr>
+        <w:rPr>
+          <w:b/>
+          <w:bCs/>
+          <w:lang w:val="vi-VN"/>
+        </w:rPr>
+      </w:pPr>
+      <w:r>
+        <w:rPr>
+          <w:b/>
+          <w:bCs/>
+          <w:lang w:val="vi-VN"/>
+        </w:rPr>
+        <w:t xml:space="preserve">- **Topic:** Practical exercises on Propositional Logic (Resolution, Inference rules)  </w:t>
+      </w:r>
+    </w:p>
+    <w:p>
+      <w:pPr>
+        <w:rPr>
+          <w:b/>
+          <w:bCs/>
+          <w:lang w:val="vi-VN"/>
+        </w:rPr>
+      </w:pPr>
+      <w:r>
+        <w:rPr>
+          <w:b/>
+          <w:bCs/>
+          <w:lang w:val="vi-VN"/>
+        </w:rPr>
+        <w:t xml:space="preserve">- **Materials:** Logic problem sets, Python-based logic solvers  </w:t>
       </w:r>
     </w:p>
     <w:p>
@@ -1354,92 +1457,101 @@
           <w:bCs/>
           <w:lang w:val="vi-VN"/>
         </w:rPr>
-        <w:t>### Week 7</w:t>
-      </w:r>
-    </w:p>
-    <w:p>
-      <w:pPr>
-        <w:rPr>
-          <w:b/>
-          <w:bCs/>
-          <w:lang w:val="vi-VN"/>
-        </w:rPr>
-      </w:pPr>
-      <w:r>
-        <w:rPr>
-          <w:b/>
-          <w:bCs/>
-          <w:lang w:val="vi-VN"/>
-        </w:rPr>
-        <w:t xml:space="preserve">- **Topic:** Adversarial Search (Minimax Algorithm, Alpha-Beta Pruning)  </w:t>
-      </w:r>
-    </w:p>
-    <w:p>
-      <w:pPr>
-        <w:rPr>
-          <w:b/>
-          <w:bCs/>
-          <w:lang w:val="vi-VN"/>
-        </w:rPr>
-      </w:pPr>
-      <w:r>
-        <w:rPr>
-          <w:b/>
-          <w:bCs/>
-          <w:lang w:val="vi-VN"/>
-        </w:rPr>
-        <w:t xml:space="preserve">- **Materials:** Chapter 5, lecture notes, game tree examples  </w:t>
-      </w:r>
-    </w:p>
-    <w:p>
-      <w:pPr>
-        <w:rPr>
-          <w:b/>
-          <w:bCs/>
-          <w:lang w:val="vi-VN"/>
-        </w:rPr>
-      </w:pPr>
-      <w:r>
-        <w:rPr>
-          <w:b/>
-          <w:bCs/>
-          <w:lang w:val="vi-VN"/>
-        </w:rPr>
-        <w:t>### Week 8</w:t>
-      </w:r>
-    </w:p>
-    <w:p>
-      <w:pPr>
-        <w:rPr>
-          <w:b/>
-          <w:bCs/>
-          <w:lang w:val="vi-VN"/>
-        </w:rPr>
-      </w:pPr>
-      <w:r>
-        <w:rPr>
-          <w:b/>
-          <w:bCs/>
-          <w:lang w:val="vi-VN"/>
-        </w:rPr>
-        <w:t xml:space="preserve">- **Topic:** Practice on game-playing agents using Minimax and Alpha-Beta Pruning  </w:t>
-      </w:r>
-    </w:p>
-    <w:p>
-      <w:pPr>
-        <w:rPr>
-          <w:b/>
-          <w:bCs/>
-          <w:lang w:val="vi-VN"/>
-        </w:rPr>
-      </w:pPr>
-      <w:r>
-        <w:rPr>
-          <w:b/>
-          <w:bCs/>
-          <w:lang w:val="vi-VN"/>
-        </w:rPr>
-        <w:t xml:space="preserve">- **Materials:** Lab exercises with Tic-Tac-Toe or similar games  </w:t>
+        <w:t>### Week 11</w:t>
+      </w:r>
+    </w:p>
+    <w:p>
+      <w:pPr>
+        <w:rPr>
+          <w:b/>
+          <w:bCs/>
+          <w:lang w:val="vi-VN"/>
+        </w:rPr>
+      </w:pPr>
+      <w:r>
+        <w:rPr>
+          <w:b/>
+          <w:bCs/>
+          <w:lang w:val="vi-VN"/>
+        </w:rPr>
+        <w:t xml:space="preserve">- **Topic:** First-Order Logic – Representation and Inference  </w:t>
+      </w:r>
+    </w:p>
+    <w:p>
+      <w:pPr>
+        <w:rPr>
+          <w:b/>
+          <w:bCs/>
+          <w:lang w:val="vi-VN"/>
+        </w:rPr>
+      </w:pPr>
+      <w:r>
+        <w:rPr>
+          <w:b/>
+          <w:bCs/>
+          <w:lang w:val="vi-VN"/>
+        </w:rPr>
+        <w:t xml:space="preserve">- **Materials:** Chapter 8–9, lecture notes, ontology examples  </w:t>
+      </w:r>
+    </w:p>
+    <w:p>
+      <w:pPr>
+        <w:rPr>
+          <w:b/>
+          <w:bCs/>
+          <w:lang w:val="vi-VN"/>
+        </w:rPr>
+      </w:pPr>
+    </w:p>
+    <w:p>
+      <w:pPr>
+        <w:rPr>
+          <w:b/>
+          <w:bCs/>
+          <w:lang w:val="vi-VN"/>
+        </w:rPr>
+      </w:pPr>
+      <w:r>
+        <w:rPr>
+          <w:b/>
+          <w:bCs/>
+          <w:lang w:val="vi-VN"/>
+        </w:rPr>
+        <w:t>### Week 12</w:t>
+      </w:r>
+    </w:p>
+    <w:p>
+      <w:pPr>
+        <w:rPr>
+          <w:b/>
+          <w:bCs/>
+          <w:lang w:val="vi-VN"/>
+        </w:rPr>
+      </w:pPr>
+      <w:r>
+        <w:rPr>
+          <w:b/>
+          <w:bCs/>
+          <w:lang w:val="vi-VN"/>
+        </w:rPr>
+        <w:t xml:space="preserve">- **Topic:** Practice on First-Order Logic reasoning and implementation  </w:t>
+      </w:r>
+    </w:p>
+    <w:p>
+      <w:pPr>
+        <w:rPr>
+          <w:b/>
+          <w:bCs/>
+          <w:lang w:val="vi-VN"/>
+        </w:rPr>
+      </w:pPr>
+      <w:r>
+        <w:rPr>
+          <w:b/>
+          <w:bCs/>
+          <w:lang w:val="vi-VN"/>
+        </w:rPr>
+        <w:t xml:space="preserve">- **Materials:** Exercises using FOL solvers or Prolog  </w:t>
       </w:r>
     </w:p>
     <w:p>
@@ -1473,253 +1585,6 @@
           <w:bCs/>
           <w:lang w:val="vi-VN"/>
         </w:rPr>
-        <w:t>### Week 9</w:t>
-      </w:r>
-    </w:p>
-    <w:p>
-      <w:pPr>
-        <w:rPr>
-          <w:b/>
-          <w:bCs/>
-          <w:lang w:val="vi-VN"/>
-        </w:rPr>
-      </w:pPr>
-      <w:r>
-        <w:rPr>
-          <w:b/>
-          <w:bCs/>
-          <w:lang w:val="vi-VN"/>
-        </w:rPr>
-        <w:t xml:space="preserve">- **Topic:** Propositional Logic – Syntax, Semantics, and Inference  </w:t>
-      </w:r>
-    </w:p>
-    <w:p>
-      <w:pPr>
-        <w:rPr>
-          <w:b/>
-          <w:bCs/>
-          <w:lang w:val="vi-VN"/>
-        </w:rPr>
-      </w:pPr>
-      <w:r>
-        <w:rPr>
-          <w:b/>
-          <w:bCs/>
-          <w:lang w:val="vi-VN"/>
-        </w:rPr>
-        <w:t xml:space="preserve">- **Materials:** Chapter 7, lecture slides, reasoning examples  </w:t>
-      </w:r>
-    </w:p>
-    <w:p>
-      <w:pPr>
-        <w:rPr>
-          <w:b/>
-          <w:bCs/>
-          <w:lang w:val="vi-VN"/>
-        </w:rPr>
-      </w:pPr>
-      <w:r>
-        <w:rPr>
-          <w:b/>
-          <w:bCs/>
-          <w:lang w:val="vi-VN"/>
-        </w:rPr>
-        <w:t>### Week 10</w:t>
-      </w:r>
-    </w:p>
-    <w:p>
-      <w:pPr>
-        <w:rPr>
-          <w:b/>
-          <w:bCs/>
-          <w:lang w:val="vi-VN"/>
-        </w:rPr>
-      </w:pPr>
-      <w:r>
-        <w:rPr>
-          <w:b/>
-          <w:bCs/>
-          <w:lang w:val="vi-VN"/>
-        </w:rPr>
-        <w:t xml:space="preserve">- **Topic:** Practical exercises on Propositional Logic (Resolution, Inference rules)  </w:t>
-      </w:r>
-    </w:p>
-    <w:p>
-      <w:pPr>
-        <w:rPr>
-          <w:b/>
-          <w:bCs/>
-          <w:lang w:val="vi-VN"/>
-        </w:rPr>
-      </w:pPr>
-      <w:r>
-        <w:rPr>
-          <w:b/>
-          <w:bCs/>
-          <w:lang w:val="vi-VN"/>
-        </w:rPr>
-        <w:t xml:space="preserve">- **Materials:** Logic problem sets, Python-based logic solvers  </w:t>
-      </w:r>
-    </w:p>
-    <w:p>
-      <w:pPr>
-        <w:rPr>
-          <w:b/>
-          <w:bCs/>
-          <w:lang w:val="vi-VN"/>
-        </w:rPr>
-      </w:pPr>
-      <w:r>
-        <w:rPr>
-          <w:b/>
-          <w:bCs/>
-          <w:lang w:val="vi-VN"/>
-        </w:rPr>
-        <w:t>---</w:t>
-      </w:r>
-    </w:p>
-    <w:p>
-      <w:pPr>
-        <w:rPr>
-          <w:b/>
-          <w:bCs/>
-          <w:lang w:val="vi-VN"/>
-        </w:rPr>
-      </w:pPr>
-      <w:r>
-        <w:rPr>
-          <w:b/>
-          <w:bCs/>
-          <w:lang w:val="vi-VN"/>
-        </w:rPr>
-        <w:t>### Week 11</w:t>
-      </w:r>
-    </w:p>
-    <w:p>
-      <w:pPr>
-        <w:rPr>
-          <w:b/>
-          <w:bCs/>
-          <w:lang w:val="vi-VN"/>
-        </w:rPr>
-      </w:pPr>
-      <w:r>
-        <w:rPr>
-          <w:b/>
-          <w:bCs/>
-          <w:lang w:val="vi-VN"/>
-        </w:rPr>
-        <w:t xml:space="preserve">- **Topic:** First-Order Logic – Representation and Inference  </w:t>
-      </w:r>
-    </w:p>
-    <w:p>
-      <w:pPr>
-        <w:rPr>
-          <w:b/>
-          <w:bCs/>
-          <w:lang w:val="vi-VN"/>
-        </w:rPr>
-      </w:pPr>
-      <w:r>
-        <w:rPr>
-          <w:b/>
-          <w:bCs/>
-          <w:lang w:val="vi-VN"/>
-        </w:rPr>
-        <w:t xml:space="preserve">- **Materials:** Chapter 8–9, lecture notes, ontology examples  </w:t>
-      </w:r>
-    </w:p>
-    <w:p>
-      <w:pPr>
-        <w:rPr>
-          <w:b/>
-          <w:bCs/>
-          <w:lang w:val="vi-VN"/>
-        </w:rPr>
-      </w:pPr>
-    </w:p>
-    <w:p>
-      <w:pPr>
-        <w:rPr>
-          <w:b/>
-          <w:bCs/>
-          <w:lang w:val="vi-VN"/>
-        </w:rPr>
-      </w:pPr>
-      <w:r>
-        <w:rPr>
-          <w:b/>
-          <w:bCs/>
-          <w:lang w:val="vi-VN"/>
-        </w:rPr>
-        <w:t>### Week 12</w:t>
-      </w:r>
-    </w:p>
-    <w:p>
-      <w:pPr>
-        <w:rPr>
-          <w:b/>
-          <w:bCs/>
-          <w:lang w:val="vi-VN"/>
-        </w:rPr>
-      </w:pPr>
-      <w:r>
-        <w:rPr>
-          <w:b/>
-          <w:bCs/>
-          <w:lang w:val="vi-VN"/>
-        </w:rPr>
-        <w:t xml:space="preserve">- **Topic:** Practice on First-Order Logic reasoning and implementation  </w:t>
-      </w:r>
-    </w:p>
-    <w:p>
-      <w:pPr>
-        <w:rPr>
-          <w:b/>
-          <w:bCs/>
-          <w:lang w:val="vi-VN"/>
-        </w:rPr>
-      </w:pPr>
-      <w:r>
-        <w:rPr>
-          <w:b/>
-          <w:bCs/>
-          <w:lang w:val="vi-VN"/>
-        </w:rPr>
-        <w:t xml:space="preserve">- **Materials:** Exercises using FOL solvers or Prolog  </w:t>
-      </w:r>
-    </w:p>
-    <w:p>
-      <w:pPr>
-        <w:rPr>
-          <w:b/>
-          <w:bCs/>
-          <w:lang w:val="vi-VN"/>
-        </w:rPr>
-      </w:pPr>
-      <w:r>
-        <w:rPr>
-          <w:b/>
-          <w:bCs/>
-          <w:lang w:val="vi-VN"/>
-        </w:rPr>
-        <w:t>---</w:t>
-      </w:r>
-    </w:p>
-    <w:p>
-      <w:pPr>
-        <w:rPr>
-          <w:b/>
-          <w:bCs/>
-          <w:lang w:val="vi-VN"/>
-        </w:rPr>
-      </w:pPr>
-      <w:r>
-        <w:rPr>
-          <w:b/>
-          <w:bCs/>
-          <w:lang w:val="vi-VN"/>
-        </w:rPr>
         <w:t>### Week 13</w:t>
       </w:r>
     </w:p>
@@ -1737,7 +1602,6 @@
           <w:bCs/>
           <w:lang w:val="vi-VN"/>
         </w:rPr>
-        <w:lastRenderedPageBreak/>
         <w:t xml:space="preserve">- **Topic:** Introduction to Neural Networks (Perceptron, Single-layer Neural Models)  </w:t>
       </w:r>
     </w:p>
@@ -2595,119 +2459,119 @@
         <w:rPr>
           <w:lang w:val="en-VN"/>
         </w:rPr>
+        <w:t xml:space="preserve">  3. Submit the presentation and report (all are .pdf files) via email or Zalo.</w:t>
+      </w:r>
+    </w:p>
+    <w:p>
+      <w:pPr>
+        <w:shd w:val="clear" w:color="auto" w:fill="AEAAAA" w:themeFill="background2" w:themeFillShade="BF"/>
+        <w:rPr>
+          <w:lang w:val="vi-VN"/>
+        </w:rPr>
+      </w:pPr>
+      <w:r>
+        <w:rPr>
+          <w:lang w:val="en-VN"/>
+        </w:rPr>
+        <w:t xml:space="preserve">  4. There are award for best presentation and best report.</w:t>
+      </w:r>
+    </w:p>
+    <w:p>
+      <w:pPr>
+        <w:shd w:val="clear" w:color="auto" w:fill="AEAAAA" w:themeFill="background2" w:themeFillShade="BF"/>
+        <w:rPr>
+          <w:lang w:val="vi-VN"/>
+        </w:rPr>
+      </w:pPr>
+      <w:r>
+        <w:rPr>
+          <w:lang w:val="en-VN"/>
+        </w:rPr>
+        <w:t xml:space="preserve"> Project workflow:</w:t>
+      </w:r>
+    </w:p>
+    <w:p>
+      <w:pPr>
+        <w:shd w:val="clear" w:color="auto" w:fill="AEAAAA" w:themeFill="background2" w:themeFillShade="BF"/>
+        <w:rPr>
+          <w:lang w:val="en-VN"/>
+        </w:rPr>
+      </w:pPr>
+      <w:r>
+        <w:rPr>
+          <w:lang w:val="en-VN"/>
+        </w:rPr>
+        <w:t>Identify a real-world problem.</w:t>
+      </w:r>
+    </w:p>
+    <w:p>
+      <w:pPr>
+        <w:shd w:val="clear" w:color="auto" w:fill="AEAAAA" w:themeFill="background2" w:themeFillShade="BF"/>
+        <w:rPr>
+          <w:lang w:val="en-VN"/>
+        </w:rPr>
+      </w:pPr>
+      <w:r>
+        <w:rPr>
+          <w:lang w:val="en-VN"/>
+        </w:rPr>
+        <w:t>Model it as a search problem (state space search).</w:t>
+      </w:r>
+    </w:p>
+    <w:p>
+      <w:pPr>
+        <w:shd w:val="clear" w:color="auto" w:fill="AEAAAA" w:themeFill="background2" w:themeFillShade="BF"/>
+        <w:rPr>
+          <w:lang w:val="en-VN"/>
+        </w:rPr>
+      </w:pPr>
+      <w:r>
+        <w:rPr>
+          <w:lang w:val="en-VN"/>
+        </w:rPr>
+        <w:t>Apply at least 2–3 search algorithms (BFS, DFS, Greedy, A, etc.).</w:t>
+      </w:r>
+    </w:p>
+    <w:p>
+      <w:pPr>
+        <w:shd w:val="clear" w:color="auto" w:fill="AEAAAA" w:themeFill="background2" w:themeFillShade="BF"/>
+        <w:rPr>
+          <w:lang w:val="en-VN"/>
+        </w:rPr>
+      </w:pPr>
+      <w:r>
+        <w:rPr>
+          <w:lang w:val="en-VN"/>
+        </w:rPr>
+        <w:t>Implement and test with code.</w:t>
+      </w:r>
+    </w:p>
+    <w:p>
+      <w:pPr>
+        <w:shd w:val="clear" w:color="auto" w:fill="AEAAAA" w:themeFill="background2" w:themeFillShade="BF"/>
+        <w:rPr>
+          <w:lang w:val="en-VN"/>
+        </w:rPr>
+      </w:pPr>
+      <w:r>
+        <w:rPr>
+          <w:lang w:val="en-VN"/>
+        </w:rPr>
+        <w:t>Compare results (expanded nodes, time, solution quality).</w:t>
+      </w:r>
+    </w:p>
+    <w:p>
+      <w:pPr>
+        <w:shd w:val="clear" w:color="auto" w:fill="AEAAAA" w:themeFill="background2" w:themeFillShade="BF"/>
+        <w:rPr>
+          <w:lang w:val="en-VN"/>
+        </w:rPr>
+      </w:pPr>
+      <w:r>
+        <w:rPr>
+          <w:lang w:val="en-VN"/>
+        </w:rPr>
         <w:lastRenderedPageBreak/>
-        <w:t xml:space="preserve">  3. Submit the presentation and report (all are .pdf files) via email or Zalo.</w:t>
-      </w:r>
-    </w:p>
-    <w:p>
-      <w:pPr>
-        <w:shd w:val="clear" w:color="auto" w:fill="AEAAAA" w:themeFill="background2" w:themeFillShade="BF"/>
-        <w:rPr>
-          <w:lang w:val="vi-VN"/>
-        </w:rPr>
-      </w:pPr>
-      <w:r>
-        <w:rPr>
-          <w:lang w:val="en-VN"/>
-        </w:rPr>
-        <w:t xml:space="preserve">  4. There are award for best presentation and best report.</w:t>
-      </w:r>
-    </w:p>
-    <w:p>
-      <w:pPr>
-        <w:shd w:val="clear" w:color="auto" w:fill="AEAAAA" w:themeFill="background2" w:themeFillShade="BF"/>
-        <w:rPr>
-          <w:lang w:val="vi-VN"/>
-        </w:rPr>
-      </w:pPr>
-      <w:r>
-        <w:rPr>
-          <w:lang w:val="en-VN"/>
-        </w:rPr>
-        <w:t xml:space="preserve"> Project workflow:</w:t>
-      </w:r>
-    </w:p>
-    <w:p>
-      <w:pPr>
-        <w:shd w:val="clear" w:color="auto" w:fill="AEAAAA" w:themeFill="background2" w:themeFillShade="BF"/>
-        <w:rPr>
-          <w:lang w:val="en-VN"/>
-        </w:rPr>
-      </w:pPr>
-      <w:r>
-        <w:rPr>
-          <w:lang w:val="en-VN"/>
-        </w:rPr>
-        <w:t>Identify a real-world problem.</w:t>
-      </w:r>
-    </w:p>
-    <w:p>
-      <w:pPr>
-        <w:shd w:val="clear" w:color="auto" w:fill="AEAAAA" w:themeFill="background2" w:themeFillShade="BF"/>
-        <w:rPr>
-          <w:lang w:val="en-VN"/>
-        </w:rPr>
-      </w:pPr>
-      <w:r>
-        <w:rPr>
-          <w:lang w:val="en-VN"/>
-        </w:rPr>
-        <w:t>Model it as a search problem (state space search).</w:t>
-      </w:r>
-    </w:p>
-    <w:p>
-      <w:pPr>
-        <w:shd w:val="clear" w:color="auto" w:fill="AEAAAA" w:themeFill="background2" w:themeFillShade="BF"/>
-        <w:rPr>
-          <w:lang w:val="en-VN"/>
-        </w:rPr>
-      </w:pPr>
-      <w:r>
-        <w:rPr>
-          <w:lang w:val="en-VN"/>
-        </w:rPr>
-        <w:t>Apply at least 2–3 search algorithms (BFS, DFS, Greedy, A, etc.).</w:t>
-      </w:r>
-    </w:p>
-    <w:p>
-      <w:pPr>
-        <w:shd w:val="clear" w:color="auto" w:fill="AEAAAA" w:themeFill="background2" w:themeFillShade="BF"/>
-        <w:rPr>
-          <w:lang w:val="en-VN"/>
-        </w:rPr>
-      </w:pPr>
-      <w:r>
-        <w:rPr>
-          <w:lang w:val="en-VN"/>
-        </w:rPr>
-        <w:t>Implement and test with code.</w:t>
-      </w:r>
-    </w:p>
-    <w:p>
-      <w:pPr>
-        <w:shd w:val="clear" w:color="auto" w:fill="AEAAAA" w:themeFill="background2" w:themeFillShade="BF"/>
-        <w:rPr>
-          <w:lang w:val="en-VN"/>
-        </w:rPr>
-      </w:pPr>
-      <w:r>
-        <w:rPr>
-          <w:lang w:val="en-VN"/>
-        </w:rPr>
-        <w:t>Compare results (expanded nodes, time, solution quality).</w:t>
-      </w:r>
-    </w:p>
-    <w:p>
-      <w:pPr>
-        <w:shd w:val="clear" w:color="auto" w:fill="AEAAAA" w:themeFill="background2" w:themeFillShade="BF"/>
-        <w:rPr>
-          <w:lang w:val="en-VN"/>
-        </w:rPr>
-      </w:pPr>
-      <w:r>
-        <w:rPr>
-          <w:lang w:val="en-VN"/>
-        </w:rPr>
         <w:t>Relate findings back to the real-world context.</w:t>
       </w:r>
     </w:p>
@@ -3061,151 +2925,151 @@
           <w:iCs/>
           <w:lang w:val="en-VN"/>
         </w:rPr>
+        <w:t xml:space="preserve">    Description of applied algorithms (with pseudocode).</w:t>
+      </w:r>
+    </w:p>
+    <w:p>
+      <w:pPr>
+        <w:shd w:val="clear" w:color="auto" w:fill="AEAAAA" w:themeFill="background2" w:themeFillShade="BF"/>
+        <w:rPr>
+          <w:i/>
+          <w:iCs/>
+          <w:lang w:val="vi-VN"/>
+        </w:rPr>
+      </w:pPr>
+      <w:r>
+        <w:rPr>
+          <w:i/>
+          <w:iCs/>
+          <w:lang w:val="en-VN"/>
+        </w:rPr>
+        <w:t>4. Experiments &amp; Results</w:t>
+      </w:r>
+    </w:p>
+    <w:p>
+      <w:pPr>
+        <w:shd w:val="clear" w:color="auto" w:fill="AEAAAA" w:themeFill="background2" w:themeFillShade="BF"/>
+        <w:rPr>
+          <w:i/>
+          <w:iCs/>
+          <w:lang w:val="vi-VN"/>
+        </w:rPr>
+      </w:pPr>
+      <w:r>
+        <w:rPr>
+          <w:i/>
+          <w:iCs/>
+          <w:lang w:val="en-VN"/>
+        </w:rPr>
+        <w:t xml:space="preserve">    Input data / test cases.</w:t>
+      </w:r>
+    </w:p>
+    <w:p>
+      <w:pPr>
+        <w:shd w:val="clear" w:color="auto" w:fill="AEAAAA" w:themeFill="background2" w:themeFillShade="BF"/>
+        <w:rPr>
+          <w:i/>
+          <w:iCs/>
+          <w:lang w:val="vi-VN"/>
+        </w:rPr>
+      </w:pPr>
+      <w:r>
+        <w:rPr>
+          <w:i/>
+          <w:iCs/>
+          <w:lang w:val="en-VN"/>
+        </w:rPr>
+        <w:t xml:space="preserve">    Comparison table (expanded nodes, runtime, solution depth).</w:t>
+      </w:r>
+    </w:p>
+    <w:p>
+      <w:pPr>
+        <w:shd w:val="clear" w:color="auto" w:fill="AEAAAA" w:themeFill="background2" w:themeFillShade="BF"/>
+        <w:rPr>
+          <w:i/>
+          <w:iCs/>
+          <w:lang w:val="vi-VN"/>
+        </w:rPr>
+      </w:pPr>
+      <w:r>
+        <w:rPr>
+          <w:i/>
+          <w:iCs/>
+          <w:lang w:val="en-VN"/>
+        </w:rPr>
+        <w:t xml:space="preserve">    Visual examples if possible.</w:t>
+      </w:r>
+    </w:p>
+    <w:p>
+      <w:pPr>
+        <w:shd w:val="clear" w:color="auto" w:fill="AEAAAA" w:themeFill="background2" w:themeFillShade="BF"/>
+        <w:rPr>
+          <w:i/>
+          <w:iCs/>
+          <w:lang w:val="vi-VN"/>
+        </w:rPr>
+      </w:pPr>
+      <w:r>
+        <w:rPr>
+          <w:i/>
+          <w:iCs/>
+          <w:lang w:val="en-VN"/>
+        </w:rPr>
+        <w:t>5. Discussion</w:t>
+      </w:r>
+    </w:p>
+    <w:p>
+      <w:pPr>
+        <w:shd w:val="clear" w:color="auto" w:fill="AEAAAA" w:themeFill="background2" w:themeFillShade="BF"/>
+        <w:rPr>
+          <w:i/>
+          <w:iCs/>
+          <w:lang w:val="vi-VN"/>
+        </w:rPr>
+      </w:pPr>
+      <w:r>
+        <w:rPr>
+          <w:i/>
+          <w:iCs/>
+          <w:lang w:val="en-VN"/>
+        </w:rPr>
+        <w:t xml:space="preserve">    Analysis of results, strengths and weaknesses of methods</w:t>
+      </w:r>
+    </w:p>
+    <w:p>
+      <w:pPr>
+        <w:shd w:val="clear" w:color="auto" w:fill="AEAAAA" w:themeFill="background2" w:themeFillShade="BF"/>
+        <w:rPr>
+          <w:i/>
+          <w:iCs/>
+          <w:lang w:val="vi-VN"/>
+        </w:rPr>
+      </w:pPr>
+      <w:r>
+        <w:rPr>
+          <w:i/>
+          <w:iCs/>
+          <w:lang w:val="en-VN"/>
+        </w:rPr>
+        <w:t xml:space="preserve">    Insights into the real-world application.</w:t>
+      </w:r>
+    </w:p>
+    <w:p>
+      <w:pPr>
+        <w:shd w:val="clear" w:color="auto" w:fill="AEAAAA" w:themeFill="background2" w:themeFillShade="BF"/>
+        <w:rPr>
+          <w:i/>
+          <w:iCs/>
+          <w:lang w:val="vi-VN"/>
+        </w:rPr>
+      </w:pPr>
+      <w:r>
+        <w:rPr>
+          <w:i/>
+          <w:iCs/>
+          <w:lang w:val="en-VN"/>
+        </w:rPr>
         <w:lastRenderedPageBreak/>
-        <w:t xml:space="preserve">    Description of applied algorithms (with pseudocode).</w:t>
-      </w:r>
-    </w:p>
-    <w:p>
-      <w:pPr>
-        <w:shd w:val="clear" w:color="auto" w:fill="AEAAAA" w:themeFill="background2" w:themeFillShade="BF"/>
-        <w:rPr>
-          <w:i/>
-          <w:iCs/>
-          <w:lang w:val="vi-VN"/>
-        </w:rPr>
-      </w:pPr>
-      <w:r>
-        <w:rPr>
-          <w:i/>
-          <w:iCs/>
-          <w:lang w:val="en-VN"/>
-        </w:rPr>
-        <w:t>4. Experiments &amp; Results</w:t>
-      </w:r>
-    </w:p>
-    <w:p>
-      <w:pPr>
-        <w:shd w:val="clear" w:color="auto" w:fill="AEAAAA" w:themeFill="background2" w:themeFillShade="BF"/>
-        <w:rPr>
-          <w:i/>
-          <w:iCs/>
-          <w:lang w:val="vi-VN"/>
-        </w:rPr>
-      </w:pPr>
-      <w:r>
-        <w:rPr>
-          <w:i/>
-          <w:iCs/>
-          <w:lang w:val="en-VN"/>
-        </w:rPr>
-        <w:t xml:space="preserve">    Input data / test cases.</w:t>
-      </w:r>
-    </w:p>
-    <w:p>
-      <w:pPr>
-        <w:shd w:val="clear" w:color="auto" w:fill="AEAAAA" w:themeFill="background2" w:themeFillShade="BF"/>
-        <w:rPr>
-          <w:i/>
-          <w:iCs/>
-          <w:lang w:val="vi-VN"/>
-        </w:rPr>
-      </w:pPr>
-      <w:r>
-        <w:rPr>
-          <w:i/>
-          <w:iCs/>
-          <w:lang w:val="en-VN"/>
-        </w:rPr>
-        <w:t xml:space="preserve">    Comparison table (expanded nodes, runtime, solution depth).</w:t>
-      </w:r>
-    </w:p>
-    <w:p>
-      <w:pPr>
-        <w:shd w:val="clear" w:color="auto" w:fill="AEAAAA" w:themeFill="background2" w:themeFillShade="BF"/>
-        <w:rPr>
-          <w:i/>
-          <w:iCs/>
-          <w:lang w:val="vi-VN"/>
-        </w:rPr>
-      </w:pPr>
-      <w:r>
-        <w:rPr>
-          <w:i/>
-          <w:iCs/>
-          <w:lang w:val="en-VN"/>
-        </w:rPr>
-        <w:t xml:space="preserve">    Visual examples if possible.</w:t>
-      </w:r>
-    </w:p>
-    <w:p>
-      <w:pPr>
-        <w:shd w:val="clear" w:color="auto" w:fill="AEAAAA" w:themeFill="background2" w:themeFillShade="BF"/>
-        <w:rPr>
-          <w:i/>
-          <w:iCs/>
-          <w:lang w:val="vi-VN"/>
-        </w:rPr>
-      </w:pPr>
-      <w:r>
-        <w:rPr>
-          <w:i/>
-          <w:iCs/>
-          <w:lang w:val="en-VN"/>
-        </w:rPr>
-        <w:t>5. Discussion</w:t>
-      </w:r>
-    </w:p>
-    <w:p>
-      <w:pPr>
-        <w:shd w:val="clear" w:color="auto" w:fill="AEAAAA" w:themeFill="background2" w:themeFillShade="BF"/>
-        <w:rPr>
-          <w:i/>
-          <w:iCs/>
-          <w:lang w:val="vi-VN"/>
-        </w:rPr>
-      </w:pPr>
-      <w:r>
-        <w:rPr>
-          <w:i/>
-          <w:iCs/>
-          <w:lang w:val="en-VN"/>
-        </w:rPr>
-        <w:t xml:space="preserve">    Analysis of results, strengths and weaknesses of methods</w:t>
-      </w:r>
-    </w:p>
-    <w:p>
-      <w:pPr>
-        <w:shd w:val="clear" w:color="auto" w:fill="AEAAAA" w:themeFill="background2" w:themeFillShade="BF"/>
-        <w:rPr>
-          <w:i/>
-          <w:iCs/>
-          <w:lang w:val="vi-VN"/>
-        </w:rPr>
-      </w:pPr>
-      <w:r>
-        <w:rPr>
-          <w:i/>
-          <w:iCs/>
-          <w:lang w:val="en-VN"/>
-        </w:rPr>
-        <w:t xml:space="preserve">    Insights into the real-world application.</w:t>
-      </w:r>
-    </w:p>
-    <w:p>
-      <w:pPr>
-        <w:shd w:val="clear" w:color="auto" w:fill="AEAAAA" w:themeFill="background2" w:themeFillShade="BF"/>
-        <w:rPr>
-          <w:i/>
-          <w:iCs/>
-          <w:lang w:val="vi-VN"/>
-        </w:rPr>
-      </w:pPr>
-      <w:r>
-        <w:rPr>
-          <w:i/>
-          <w:iCs/>
-          <w:lang w:val="en-VN"/>
-        </w:rPr>
         <w:t>6. Response to Reviewers</w:t>
       </w:r>
     </w:p>
@@ -3524,7 +3388,6 @@
         <w:rPr>
           <w:lang w:val="en-VN"/>
         </w:rPr>
-        <w:lastRenderedPageBreak/>
         <w:t xml:space="preserve"> 5. Notes</w:t>
       </w:r>
     </w:p>
@@ -3660,7 +3523,7 @@
           <w:lang w:val="vi-VN"/>
         </w:rPr>
       </w:pPr>
-      <w:hyperlink r:id="rId10" w:history="1">
+      <w:hyperlink r:id="rId7" w:history="1">
         <w:r>
           <w:rPr>
             <w:rStyle w:val="Hyperlink"/>
@@ -3681,9 +3544,10 @@
         <w:rPr>
           <w:lang w:val="vi-VN"/>
         </w:rPr>
+        <w:lastRenderedPageBreak/>
         <w:t xml:space="preserve">Profile page: </w:t>
       </w:r>
-      <w:hyperlink r:id="rId11" w:history="1">
+      <w:hyperlink r:id="rId8" w:history="1">
         <w:r>
           <w:rPr>
             <w:rStyle w:val="Hyperlink"/>
@@ -3708,23 +3572,7 @@
           <w:iCs/>
           <w:lang w:val="vi-VN"/>
         </w:rPr>
-        <w:t>Member of the Business AI Lab (BAI LAB) research group, lecturer at the Department of Data Science and Artificial Intelligence, School of Technology, National Economics University.</w:t>
-      </w:r>
-      <w:r>
-        <w:rPr>
-          <w:i/>
-          <w:iCs/>
-          <w:lang w:val="vi-VN"/>
-        </w:rPr>
-        <w:t xml:space="preserve"> </w:t>
-      </w:r>
-      <w:r>
-        <w:rPr>
-          <w:i/>
-          <w:iCs/>
-          <w:lang w:val="vi-VN"/>
-        </w:rPr>
-        <w:t>Graduated with a Bachelor's degree in Information Technology from the University of Science - Hue University, (2018). Graduated with a Master's degree in Computer Science from Hanoi University of Science and Technology, (2021). Graduated with a PhD in Computer Science from Chonnam National University, Korea (2025).</w:t>
+        <w:t>Member of the Business AI Lab (BAI LAB) research group, lecturer at the Department of Data Science and Artificial Intelligence, School of Technology, National Economics University. Graduated with a Bachelor's degree in Information Technology from the University of Science - Hue University, (2018). Graduated with a Master's degree in Computer Science from Hanoi University of Science and Technology, (2021). Graduated with a PhD in Computer Science from Chonnam National University, Korea (2025).</w:t>
       </w:r>
     </w:p>
     <w:p>
@@ -3786,13 +3634,7 @@
         <w:rPr>
           <w:lang w:val="vi-VN"/>
         </w:rPr>
-        <w:t xml:space="preserve"> </w:t>
-      </w:r>
-      <w:r>
-        <w:rPr>
-          <w:lang w:val="vi-VN"/>
-        </w:rPr>
-        <w:t>Dr.NTKN.jpg</w:t>
+        <w:t xml:space="preserve"> Dr.NTKN.jpg</w:t>
       </w:r>
       <w:r>
         <w:rPr>
@@ -3813,7 +3655,7 @@
         </w:rPr>
         <w:t xml:space="preserve">              </w:t>
       </w:r>
-      <w:hyperlink r:id="rId12" w:history="1">
+      <w:hyperlink r:id="rId9" w:history="1">
         <w:r>
           <w:rPr>
             <w:rFonts w:ascii="Roboto" w:hAnsi="Roboto"/>
@@ -3838,7 +3680,7 @@
         </w:rPr>
         <w:t xml:space="preserve">             Profile page: </w:t>
       </w:r>
-      <w:hyperlink r:id="rId13" w:history="1">
+      <w:hyperlink r:id="rId10" w:history="1">
         <w:r>
           <w:rPr>
             <w:rStyle w:val="Hyperlink"/>
@@ -3862,23 +3704,7 @@
           <w:iCs/>
           <w:lang w:val="vi-VN"/>
         </w:rPr>
-        <w:t>Lecturer of the Department of Data Science and Artificial Intelligence, School of Technology, National Economics University.</w:t>
-      </w:r>
-      <w:r>
-        <w:rPr>
-          <w:i/>
-          <w:iCs/>
-          <w:lang w:val="vi-VN"/>
-        </w:rPr>
-        <w:t xml:space="preserve"> </w:t>
-      </w:r>
-      <w:r>
-        <w:rPr>
-          <w:i/>
-          <w:iCs/>
-          <w:lang w:val="vi-VN"/>
-        </w:rPr>
-        <w:t>Member of the Research and Technology Transfer Group on Artificial Intelligence and Data Science, Faculty of Tourism and Information Technology, School of Technology, National Economics University.PhD in Computer Science, INSA de Lyon, France (2013)</w:t>
+        <w:t>Lecturer of the Department of Data Science and Artificial Intelligence, School of Technology, National Economics University. Member of the Research and Technology Transfer Group on Artificial Intelligence and Data Science, Faculty of Tourism and Information Technology, School of Technology, National Economics University.PhD in Computer Science, INSA de Lyon, France (2013)</w:t>
       </w:r>
     </w:p>
     <w:p>

</xml_diff>